<commit_message>
stateless and stateful firewall has been added.
</commit_message>
<xml_diff>
--- a/infra/block_object_storage.docx
+++ b/infra/block_object_storage.docx
@@ -121,6 +121,18 @@
       </w:r>
       <w:r>
         <w:t>.</w:t>
+      </w:r>
+    </w:p>
+    <w:p>
+      <w:pPr>
+        <w:pStyle w:val="ListParagraph"/>
+        <w:numPr>
+          <w:ilvl w:val="0"/>
+          <w:numId w:val="1"/>
+        </w:numPr>
+      </w:pPr>
+      <w:r>
+        <w:t>Would not contain meta data</w:t>
       </w:r>
     </w:p>
     <w:p/>

</xml_diff>